<commit_message>
React Basics: API fetch example is added: Weather API, Form Handling example is added: User Profile
</commit_message>
<xml_diff>
--- a/practice_hands_on/1_Movie_Watchlist.docx
+++ b/practice_hands_on/1_Movie_Watchlist.docx
@@ -519,7 +519,20 @@
           <w:szCs w:val="24"/>
           <w:lang w:eastAsia="en-IN"/>
         </w:rPr>
-        <w:t>MovieList</w:t>
+        <w:t>MovieLis</w:t>
+      </w:r>
+      <w:bookmarkStart w:id="0" w:name="_GoBack"/>
+      <w:bookmarkEnd w:id="0"/>
+      <w:r>
+        <w:rPr>
+          <w:rFonts w:eastAsia="Times New Roman" w:cstheme="minorHAnsi"/>
+          <w:b/>
+          <w:bCs/>
+          <w:sz w:val="24"/>
+          <w:szCs w:val="24"/>
+          <w:lang w:eastAsia="en-IN"/>
+        </w:rPr>
+        <w:t>t</w:t>
       </w:r>
       <w:proofErr w:type="spellEnd"/>
       <w:r>
@@ -1490,6 +1503,106 @@
     </w:p>
     <w:p>
       <w:pPr>
+        <w:tabs>
+          <w:tab w:val="left" w:pos="916"/>
+          <w:tab w:val="left" w:pos="1832"/>
+          <w:tab w:val="left" w:pos="2748"/>
+          <w:tab w:val="left" w:pos="3664"/>
+          <w:tab w:val="left" w:pos="4580"/>
+          <w:tab w:val="left" w:pos="5496"/>
+          <w:tab w:val="left" w:pos="6412"/>
+          <w:tab w:val="left" w:pos="7328"/>
+          <w:tab w:val="left" w:pos="8244"/>
+          <w:tab w:val="left" w:pos="9160"/>
+          <w:tab w:val="left" w:pos="10076"/>
+          <w:tab w:val="left" w:pos="10992"/>
+          <w:tab w:val="left" w:pos="11908"/>
+          <w:tab w:val="left" w:pos="12824"/>
+          <w:tab w:val="left" w:pos="13740"/>
+          <w:tab w:val="left" w:pos="14656"/>
+        </w:tabs>
+        <w:spacing w:after="0" w:line="240" w:lineRule="auto"/>
+        <w:rPr>
+          <w:rFonts w:eastAsia="Times New Roman" w:cstheme="minorHAnsi"/>
+          <w:sz w:val="20"/>
+          <w:szCs w:val="20"/>
+          <w:lang w:eastAsia="en-IN"/>
+        </w:rPr>
+      </w:pPr>
+    </w:p>
+    <w:p>
+      <w:pPr>
+        <w:tabs>
+          <w:tab w:val="left" w:pos="916"/>
+          <w:tab w:val="left" w:pos="1832"/>
+          <w:tab w:val="left" w:pos="2748"/>
+          <w:tab w:val="left" w:pos="3664"/>
+          <w:tab w:val="left" w:pos="4580"/>
+          <w:tab w:val="left" w:pos="5496"/>
+          <w:tab w:val="left" w:pos="6412"/>
+          <w:tab w:val="left" w:pos="7328"/>
+          <w:tab w:val="left" w:pos="8244"/>
+          <w:tab w:val="left" w:pos="9160"/>
+          <w:tab w:val="left" w:pos="10076"/>
+          <w:tab w:val="left" w:pos="10992"/>
+          <w:tab w:val="left" w:pos="11908"/>
+          <w:tab w:val="left" w:pos="12824"/>
+          <w:tab w:val="left" w:pos="13740"/>
+          <w:tab w:val="left" w:pos="14656"/>
+        </w:tabs>
+        <w:spacing w:after="0" w:line="240" w:lineRule="auto"/>
+        <w:rPr>
+          <w:rFonts w:eastAsia="Times New Roman" w:cstheme="minorHAnsi"/>
+          <w:sz w:val="20"/>
+          <w:szCs w:val="20"/>
+          <w:lang w:eastAsia="en-IN"/>
+        </w:rPr>
+      </w:pPr>
+      <w:proofErr w:type="spellStart"/>
+      <w:proofErr w:type="gramStart"/>
+      <w:r>
+        <w:rPr>
+          <w:rFonts w:eastAsia="Times New Roman" w:cstheme="minorHAnsi"/>
+          <w:sz w:val="20"/>
+          <w:szCs w:val="20"/>
+          <w:lang w:eastAsia="en-IN"/>
+        </w:rPr>
+        <w:t>totalGenre</w:t>
+      </w:r>
+      <w:proofErr w:type="spellEnd"/>
+      <w:proofErr w:type="gramEnd"/>
+      <w:r>
+        <w:rPr>
+          <w:rFonts w:eastAsia="Times New Roman" w:cstheme="minorHAnsi"/>
+          <w:sz w:val="20"/>
+          <w:szCs w:val="20"/>
+          <w:lang w:eastAsia="en-IN"/>
+        </w:rPr>
+        <w:t xml:space="preserve"> = {</w:t>
+      </w:r>
+      <w:proofErr w:type="spellStart"/>
+      <w:r>
+        <w:rPr>
+          <w:rFonts w:eastAsia="Times New Roman" w:cstheme="minorHAnsi"/>
+          <w:sz w:val="20"/>
+          <w:szCs w:val="20"/>
+          <w:lang w:eastAsia="en-IN"/>
+        </w:rPr>
+        <w:t>sci</w:t>
+      </w:r>
+      <w:proofErr w:type="spellEnd"/>
+      <w:r>
+        <w:rPr>
+          <w:rFonts w:eastAsia="Times New Roman" w:cstheme="minorHAnsi"/>
+          <w:sz w:val="20"/>
+          <w:szCs w:val="20"/>
+          <w:lang w:eastAsia="en-IN"/>
+        </w:rPr>
+        <w:t>-fic: 2}</w:t>
+      </w:r>
+    </w:p>
+    <w:p>
+      <w:pPr>
         <w:spacing w:before="100" w:beforeAutospacing="1" w:after="100" w:afterAutospacing="1" w:line="240" w:lineRule="auto"/>
         <w:outlineLvl w:val="2"/>
         <w:rPr>
@@ -1695,10 +1808,9 @@
           <w:szCs w:val="24"/>
           <w:lang w:eastAsia="en-IN"/>
         </w:rPr>
+        <w:lastRenderedPageBreak/>
         <w:t>Stats update live.</w:t>
       </w:r>
-      <w:bookmarkStart w:id="0" w:name="_GoBack"/>
-      <w:bookmarkEnd w:id="0"/>
     </w:p>
     <w:sectPr>
       <w:pgSz w:w="11906" w:h="16838"/>

</xml_diff>